<commit_message>
Add conditional rendering of paragraph headers
Based on the presence of (or lack thereof) of paragraph text.
</commit_message>
<xml_diff>
--- a/src/resources/templates/APG_Summary_Template.docx
+++ b/src/resources/templates/APG_Summary_Template.docx
@@ -16,25 +16,7 @@
           <w:sz w:val="48"/>
           <w:szCs w:val="48"/>
         </w:rPr>
-        <w:t>{{</w:t>
-      </w:r>
-      <w:proofErr w:type="spellStart"/>
-      <w:r>
-        <w:rPr>
-          <w:rFonts w:ascii="Roboto" w:hAnsi="Roboto"/>
-          <w:sz w:val="48"/>
-          <w:szCs w:val="48"/>
-        </w:rPr>
-        <w:t>apg_name</w:t>
-      </w:r>
-      <w:proofErr w:type="spellEnd"/>
-      <w:r>
-        <w:rPr>
-          <w:rFonts w:ascii="Roboto" w:hAnsi="Roboto"/>
-          <w:sz w:val="48"/>
-          <w:szCs w:val="48"/>
-        </w:rPr>
-        <w:t>}}</w:t>
+        <w:t>{{apg_name}}</w:t>
       </w:r>
     </w:p>
     <w:p>
@@ -136,21 +118,7 @@
               <w:rPr>
                 <w:rFonts w:ascii="Roboto" w:hAnsi="Roboto"/>
               </w:rPr>
-              <w:t>{{</w:t>
-            </w:r>
-            <w:proofErr w:type="spellStart"/>
-            <w:r>
-              <w:rPr>
-                <w:rFonts w:ascii="Roboto" w:hAnsi="Roboto"/>
-              </w:rPr>
-              <w:t>speedometer_text</w:t>
-            </w:r>
-            <w:proofErr w:type="spellEnd"/>
-            <w:r>
-              <w:rPr>
-                <w:rFonts w:ascii="Roboto" w:hAnsi="Roboto"/>
-              </w:rPr>
-              <w:t>}}</w:t>
+              <w:t>{{speedometer_text}}</w:t>
             </w:r>
           </w:p>
         </w:tc>
@@ -194,6 +162,47 @@
           <w:sz w:val="32"/>
           <w:szCs w:val="32"/>
         </w:rPr>
+        <w:t xml:space="preserve">{%p if </w:t>
+      </w:r>
+      <w:r>
+        <w:rPr>
+          <w:rFonts w:ascii="Roboto" w:hAnsi="Roboto"/>
+          <w:b/>
+          <w:bCs/>
+          <w:sz w:val="32"/>
+          <w:szCs w:val="32"/>
+        </w:rPr>
+        <w:t>blockers_text</w:t>
+      </w:r>
+      <w:r>
+        <w:rPr>
+          <w:rFonts w:ascii="Roboto" w:hAnsi="Roboto"/>
+          <w:b/>
+          <w:bCs/>
+          <w:sz w:val="32"/>
+          <w:szCs w:val="32"/>
+        </w:rPr>
+        <w:t xml:space="preserve"> %}</w:t>
+      </w:r>
+    </w:p>
+    <w:p>
+      <w:pPr>
+        <w:rPr>
+          <w:rFonts w:ascii="Roboto" w:hAnsi="Roboto"/>
+          <w:b/>
+          <w:bCs/>
+          <w:sz w:val="32"/>
+          <w:szCs w:val="32"/>
+        </w:rPr>
+      </w:pPr>
+      <w:r>
+        <w:rPr>
+          <w:rFonts w:ascii="Roboto" w:hAnsi="Roboto"/>
+          <w:b/>
+          <w:bCs/>
+          <w:sz w:val="32"/>
+          <w:szCs w:val="32"/>
+        </w:rPr>
         <w:t>What’s blocking the goal?</w:t>
       </w:r>
     </w:p>
@@ -209,19 +218,111 @@
         </w:rPr>
         <w:t>{{</w:t>
       </w:r>
-      <w:proofErr w:type="spellStart"/>
+      <w:r>
+        <w:rPr>
+          <w:rFonts w:ascii="Roboto" w:hAnsi="Roboto"/>
+        </w:rPr>
+        <w:t xml:space="preserve"> </w:t>
+      </w:r>
       <w:r>
         <w:rPr>
           <w:rFonts w:ascii="Roboto" w:hAnsi="Roboto"/>
         </w:rPr>
         <w:t>blockers_text</w:t>
       </w:r>
-      <w:proofErr w:type="spellEnd"/>
+      <w:r>
+        <w:rPr>
+          <w:rFonts w:ascii="Roboto" w:hAnsi="Roboto"/>
+        </w:rPr>
+        <w:t xml:space="preserve"> </w:t>
+      </w:r>
       <w:r>
         <w:rPr>
           <w:rFonts w:ascii="Roboto" w:hAnsi="Roboto"/>
         </w:rPr>
         <w:t>}}</w:t>
+      </w:r>
+    </w:p>
+    <w:p>
+      <w:pPr>
+        <w:rPr>
+          <w:rFonts w:ascii="Roboto" w:hAnsi="Roboto"/>
+          <w:b/>
+          <w:bCs/>
+          <w:sz w:val="32"/>
+          <w:szCs w:val="32"/>
+        </w:rPr>
+      </w:pPr>
+      <w:r>
+        <w:rPr>
+          <w:rFonts w:ascii="Roboto" w:hAnsi="Roboto"/>
+          <w:b/>
+          <w:bCs/>
+          <w:sz w:val="32"/>
+          <w:szCs w:val="32"/>
+        </w:rPr>
+        <w:t xml:space="preserve">{%p </w:t>
+      </w:r>
+      <w:r>
+        <w:rPr>
+          <w:rFonts w:ascii="Roboto" w:hAnsi="Roboto"/>
+          <w:b/>
+          <w:bCs/>
+          <w:sz w:val="32"/>
+          <w:szCs w:val="32"/>
+        </w:rPr>
+        <w:t>end</w:t>
+      </w:r>
+      <w:r>
+        <w:rPr>
+          <w:rFonts w:ascii="Roboto" w:hAnsi="Roboto"/>
+          <w:b/>
+          <w:bCs/>
+          <w:sz w:val="32"/>
+          <w:szCs w:val="32"/>
+        </w:rPr>
+        <w:t>if %}</w:t>
+      </w:r>
+    </w:p>
+    <w:p>
+      <w:pPr>
+        <w:rPr>
+          <w:rFonts w:ascii="Roboto" w:hAnsi="Roboto"/>
+          <w:b/>
+          <w:bCs/>
+          <w:sz w:val="32"/>
+          <w:szCs w:val="32"/>
+        </w:rPr>
+      </w:pPr>
+      <w:r>
+        <w:rPr>
+          <w:rFonts w:ascii="Roboto" w:hAnsi="Roboto"/>
+          <w:b/>
+          <w:bCs/>
+          <w:sz w:val="32"/>
+          <w:szCs w:val="32"/>
+        </w:rPr>
+        <w:t xml:space="preserve">{%p if </w:t>
+      </w:r>
+      <w:r>
+        <w:rPr>
+          <w:rFonts w:ascii="Roboto" w:hAnsi="Roboto"/>
+          <w:b/>
+          <w:bCs/>
+          <w:sz w:val="32"/>
+          <w:szCs w:val="32"/>
+        </w:rPr>
+        <w:t>challenge_bullets</w:t>
+      </w:r>
+      <w:r>
+        <w:rPr>
+          <w:rFonts w:ascii="Roboto" w:hAnsi="Roboto"/>
+          <w:b/>
+          <w:bCs/>
+          <w:sz w:val="32"/>
+          <w:szCs w:val="32"/>
+        </w:rPr>
+        <w:t xml:space="preserve"> %}</w:t>
       </w:r>
     </w:p>
     <w:p>
@@ -292,16 +393,132 @@
         <w:rPr>
           <w:rFonts w:ascii="Roboto" w:hAnsi="Roboto"/>
         </w:rPr>
-        <w:t xml:space="preserve">{{r </w:t>
-      </w:r>
-      <w:proofErr w:type="spellStart"/>
-      <w:r>
-        <w:rPr>
-          <w:rFonts w:ascii="Roboto" w:hAnsi="Roboto"/>
-        </w:rPr>
-        <w:t>challenge_bullets</w:t>
-      </w:r>
-      <w:proofErr w:type="spellEnd"/>
+        <w:t>{{r challenge_bullets}}</w:t>
+      </w:r>
+    </w:p>
+    <w:p>
+      <w:pPr>
+        <w:rPr>
+          <w:rFonts w:ascii="Roboto" w:hAnsi="Roboto"/>
+          <w:b/>
+          <w:bCs/>
+          <w:sz w:val="32"/>
+          <w:szCs w:val="32"/>
+        </w:rPr>
+      </w:pPr>
+      <w:r>
+        <w:rPr>
+          <w:rFonts w:ascii="Roboto" w:hAnsi="Roboto"/>
+          <w:b/>
+          <w:bCs/>
+          <w:sz w:val="32"/>
+          <w:szCs w:val="32"/>
+        </w:rPr>
+        <w:t>{%p endif %}</w:t>
+      </w:r>
+    </w:p>
+    <w:p>
+      <w:pPr>
+        <w:rPr>
+          <w:rFonts w:ascii="Roboto" w:hAnsi="Roboto"/>
+          <w:b/>
+          <w:bCs/>
+          <w:sz w:val="32"/>
+          <w:szCs w:val="32"/>
+        </w:rPr>
+      </w:pPr>
+      <w:r>
+        <w:rPr>
+          <w:rFonts w:ascii="Roboto" w:hAnsi="Roboto"/>
+          <w:b/>
+          <w:bCs/>
+          <w:sz w:val="32"/>
+          <w:szCs w:val="32"/>
+        </w:rPr>
+        <w:t xml:space="preserve">{%p if </w:t>
+      </w:r>
+      <w:r>
+        <w:rPr>
+          <w:rFonts w:ascii="Roboto" w:hAnsi="Roboto"/>
+          <w:b/>
+          <w:bCs/>
+          <w:sz w:val="32"/>
+          <w:szCs w:val="32"/>
+        </w:rPr>
+        <w:t>group_</w:t>
+      </w:r>
+      <w:r>
+        <w:rPr>
+          <w:rFonts w:ascii="Roboto" w:hAnsi="Roboto"/>
+          <w:b/>
+          <w:bCs/>
+          <w:sz w:val="32"/>
+          <w:szCs w:val="32"/>
+        </w:rPr>
+        <w:t>assistance_text</w:t>
+      </w:r>
+      <w:r>
+        <w:rPr>
+          <w:rFonts w:ascii="Roboto" w:hAnsi="Roboto"/>
+          <w:b/>
+          <w:bCs/>
+          <w:sz w:val="32"/>
+          <w:szCs w:val="32"/>
+        </w:rPr>
+        <w:t xml:space="preserve"> %}</w:t>
+      </w:r>
+    </w:p>
+    <w:p>
+      <w:pPr>
+        <w:rPr>
+          <w:rFonts w:ascii="Roboto" w:hAnsi="Roboto"/>
+          <w:b/>
+          <w:bCs/>
+          <w:sz w:val="32"/>
+          <w:szCs w:val="32"/>
+        </w:rPr>
+      </w:pPr>
+      <w:r>
+        <w:rPr>
+          <w:rFonts w:ascii="Roboto" w:hAnsi="Roboto"/>
+          <w:b/>
+          <w:bCs/>
+          <w:sz w:val="32"/>
+          <w:szCs w:val="32"/>
+        </w:rPr>
+        <w:t>What groups can help this goal succeed?</w:t>
+      </w:r>
+    </w:p>
+    <w:p>
+      <w:pPr>
+        <w:rPr>
+          <w:rFonts w:ascii="Roboto" w:hAnsi="Roboto"/>
+        </w:rPr>
+      </w:pPr>
+      <w:r>
+        <w:rPr>
+          <w:rFonts w:ascii="Roboto" w:hAnsi="Roboto"/>
+        </w:rPr>
+        <w:t>{{</w:t>
+      </w:r>
+      <w:r>
+        <w:rPr>
+          <w:rFonts w:ascii="Roboto" w:hAnsi="Roboto"/>
+        </w:rPr>
+        <w:t xml:space="preserve"> </w:t>
+      </w:r>
+      <w:r>
+        <w:rPr>
+          <w:rFonts w:ascii="Roboto" w:hAnsi="Roboto"/>
+        </w:rPr>
+        <w:t>group_assistance_text</w:t>
+      </w:r>
+      <w:r>
+        <w:rPr>
+          <w:rFonts w:ascii="Roboto" w:hAnsi="Roboto"/>
+        </w:rPr>
+        <w:t xml:space="preserve"> </w:t>
+      </w:r>
       <w:r>
         <w:rPr>
           <w:rFonts w:ascii="Roboto" w:hAnsi="Roboto"/>
@@ -327,34 +544,70 @@
           <w:sz w:val="32"/>
           <w:szCs w:val="32"/>
         </w:rPr>
-        <w:t>What groups can help this goal succeed?</w:t>
-      </w:r>
-    </w:p>
-    <w:p>
-      <w:pPr>
-        <w:rPr>
-          <w:rFonts w:ascii="Roboto" w:hAnsi="Roboto"/>
-        </w:rPr>
-      </w:pPr>
-      <w:r>
-        <w:rPr>
-          <w:rFonts w:ascii="Roboto" w:hAnsi="Roboto"/>
-        </w:rPr>
-        <w:t>{{</w:t>
-      </w:r>
-      <w:proofErr w:type="spellStart"/>
-      <w:r>
-        <w:rPr>
-          <w:rFonts w:ascii="Roboto" w:hAnsi="Roboto"/>
-        </w:rPr>
-        <w:t>group_assistance_text</w:t>
-      </w:r>
-      <w:proofErr w:type="spellEnd"/>
-      <w:r>
-        <w:rPr>
-          <w:rFonts w:ascii="Roboto" w:hAnsi="Roboto"/>
-        </w:rPr>
-        <w:t>}}</w:t>
+        <w:t>{%p endif %}</w:t>
+      </w:r>
+    </w:p>
+    <w:p>
+      <w:pPr>
+        <w:rPr>
+          <w:rFonts w:ascii="Roboto" w:hAnsi="Roboto"/>
+          <w:b/>
+          <w:bCs/>
+          <w:sz w:val="32"/>
+          <w:szCs w:val="32"/>
+        </w:rPr>
+      </w:pPr>
+      <w:r>
+        <w:rPr>
+          <w:rFonts w:ascii="Roboto" w:hAnsi="Roboto"/>
+          <w:b/>
+          <w:bCs/>
+          <w:sz w:val="32"/>
+          <w:szCs w:val="32"/>
+        </w:rPr>
+        <w:t>{%p if foo %}</w:t>
+      </w:r>
+    </w:p>
+    <w:p>
+      <w:pPr>
+        <w:rPr>
+          <w:rFonts w:ascii="Roboto" w:hAnsi="Roboto"/>
+          <w:b/>
+          <w:bCs/>
+          <w:sz w:val="32"/>
+          <w:szCs w:val="32"/>
+        </w:rPr>
+      </w:pPr>
+      <w:r>
+        <w:rPr>
+          <w:rFonts w:ascii="Roboto" w:hAnsi="Roboto"/>
+          <w:b/>
+          <w:bCs/>
+          <w:sz w:val="32"/>
+          <w:szCs w:val="32"/>
+        </w:rPr>
+        <w:t>Bar</w:t>
+      </w:r>
+    </w:p>
+    <w:p>
+      <w:pPr>
+        <w:rPr>
+          <w:rFonts w:ascii="Roboto" w:hAnsi="Roboto"/>
+          <w:b/>
+          <w:bCs/>
+          <w:sz w:val="32"/>
+          <w:szCs w:val="32"/>
+        </w:rPr>
+      </w:pPr>
+      <w:r>
+        <w:rPr>
+          <w:rFonts w:ascii="Roboto" w:hAnsi="Roboto"/>
+          <w:b/>
+          <w:bCs/>
+          <w:sz w:val="32"/>
+          <w:szCs w:val="32"/>
+        </w:rPr>
+        <w:t>{% endif %}</w:t>
       </w:r>
     </w:p>
     <w:sectPr>
@@ -1002,6 +1255,7 @@
   <w:style w:type="paragraph" w:default="1" w:styleId="Normal">
     <w:name w:val="Normal"/>
     <w:qFormat/>
+    <w:rsid w:val="004A4ED7"/>
   </w:style>
   <w:style w:type="character" w:default="1" w:styleId="DefaultParagraphFont">
     <w:name w:val="Default Paragraph Font"/>

</xml_diff>

<commit_message>
Remove section in document added in debugging process
</commit_message>
<xml_diff>
--- a/src/resources/templates/APG_Summary_Template.docx
+++ b/src/resources/templates/APG_Summary_Template.docx
@@ -16,7 +16,25 @@
           <w:sz w:val="48"/>
           <w:szCs w:val="48"/>
         </w:rPr>
-        <w:t>{{apg_name}}</w:t>
+        <w:t>{{</w:t>
+      </w:r>
+      <w:proofErr w:type="spellStart"/>
+      <w:r>
+        <w:rPr>
+          <w:rFonts w:ascii="Roboto" w:hAnsi="Roboto"/>
+          <w:sz w:val="48"/>
+          <w:szCs w:val="48"/>
+        </w:rPr>
+        <w:t>apg_name</w:t>
+      </w:r>
+      <w:proofErr w:type="spellEnd"/>
+      <w:r>
+        <w:rPr>
+          <w:rFonts w:ascii="Roboto" w:hAnsi="Roboto"/>
+          <w:sz w:val="48"/>
+          <w:szCs w:val="48"/>
+        </w:rPr>
+        <w:t>}}</w:t>
       </w:r>
     </w:p>
     <w:p>
@@ -118,7 +136,21 @@
               <w:rPr>
                 <w:rFonts w:ascii="Roboto" w:hAnsi="Roboto"/>
               </w:rPr>
-              <w:t>{{speedometer_text}}</w:t>
+              <w:t>{{</w:t>
+            </w:r>
+            <w:proofErr w:type="spellStart"/>
+            <w:r>
+              <w:rPr>
+                <w:rFonts w:ascii="Roboto" w:hAnsi="Roboto"/>
+              </w:rPr>
+              <w:t>speedometer_text</w:t>
+            </w:r>
+            <w:proofErr w:type="spellEnd"/>
+            <w:r>
+              <w:rPr>
+                <w:rFonts w:ascii="Roboto" w:hAnsi="Roboto"/>
+              </w:rPr>
+              <w:t>}}</w:t>
             </w:r>
           </w:p>
         </w:tc>
@@ -164,6 +196,7 @@
         </w:rPr>
         <w:t xml:space="preserve">{%p if </w:t>
       </w:r>
+      <w:proofErr w:type="spellStart"/>
       <w:r>
         <w:rPr>
           <w:rFonts w:ascii="Roboto" w:hAnsi="Roboto"/>
@@ -174,6 +207,7 @@
         </w:rPr>
         <w:t>blockers_text</w:t>
       </w:r>
+      <w:proofErr w:type="spellEnd"/>
       <w:r>
         <w:rPr>
           <w:rFonts w:ascii="Roboto" w:hAnsi="Roboto"/>
@@ -195,15 +229,27 @@
           <w:szCs w:val="32"/>
         </w:rPr>
       </w:pPr>
-      <w:r>
-        <w:rPr>
-          <w:rFonts w:ascii="Roboto" w:hAnsi="Roboto"/>
-          <w:b/>
-          <w:bCs/>
-          <w:sz w:val="32"/>
-          <w:szCs w:val="32"/>
-        </w:rPr>
-        <w:t>What’s blocking the goal?</w:t>
+      <w:proofErr w:type="gramStart"/>
+      <w:r>
+        <w:rPr>
+          <w:rFonts w:ascii="Roboto" w:hAnsi="Roboto"/>
+          <w:b/>
+          <w:bCs/>
+          <w:sz w:val="32"/>
+          <w:szCs w:val="32"/>
+        </w:rPr>
+        <w:t>What’s</w:t>
+      </w:r>
+      <w:proofErr w:type="gramEnd"/>
+      <w:r>
+        <w:rPr>
+          <w:rFonts w:ascii="Roboto" w:hAnsi="Roboto"/>
+          <w:b/>
+          <w:bCs/>
+          <w:sz w:val="32"/>
+          <w:szCs w:val="32"/>
+        </w:rPr>
+        <w:t xml:space="preserve"> blocking the goal?</w:t>
       </w:r>
     </w:p>
     <w:p>
@@ -212,6 +258,7 @@
           <w:rFonts w:ascii="Roboto" w:hAnsi="Roboto"/>
         </w:rPr>
       </w:pPr>
+      <w:proofErr w:type="gramStart"/>
       <w:r>
         <w:rPr>
           <w:rFonts w:ascii="Roboto" w:hAnsi="Roboto"/>
@@ -224,12 +271,21 @@
         </w:rPr>
         <w:t xml:space="preserve"> </w:t>
       </w:r>
-      <w:r>
-        <w:rPr>
-          <w:rFonts w:ascii="Roboto" w:hAnsi="Roboto"/>
-        </w:rPr>
-        <w:t>blockers_text</w:t>
-      </w:r>
+      <w:proofErr w:type="spellStart"/>
+      <w:r>
+        <w:rPr>
+          <w:rFonts w:ascii="Roboto" w:hAnsi="Roboto"/>
+        </w:rPr>
+        <w:t>blockers</w:t>
+      </w:r>
+      <w:proofErr w:type="gramEnd"/>
+      <w:r>
+        <w:rPr>
+          <w:rFonts w:ascii="Roboto" w:hAnsi="Roboto"/>
+        </w:rPr>
+        <w:t>_text</w:t>
+      </w:r>
+      <w:proofErr w:type="spellEnd"/>
       <w:r>
         <w:rPr>
           <w:rFonts w:ascii="Roboto" w:hAnsi="Roboto"/>
@@ -261,27 +317,7 @@
           <w:sz w:val="32"/>
           <w:szCs w:val="32"/>
         </w:rPr>
-        <w:t xml:space="preserve">{%p </w:t>
-      </w:r>
-      <w:r>
-        <w:rPr>
-          <w:rFonts w:ascii="Roboto" w:hAnsi="Roboto"/>
-          <w:b/>
-          <w:bCs/>
-          <w:sz w:val="32"/>
-          <w:szCs w:val="32"/>
-        </w:rPr>
-        <w:t>end</w:t>
-      </w:r>
-      <w:r>
-        <w:rPr>
-          <w:rFonts w:ascii="Roboto" w:hAnsi="Roboto"/>
-          <w:b/>
-          <w:bCs/>
-          <w:sz w:val="32"/>
-          <w:szCs w:val="32"/>
-        </w:rPr>
-        <w:t>if %}</w:t>
+        <w:t>{%p endif %}</w:t>
       </w:r>
     </w:p>
     <w:p>
@@ -304,6 +340,7 @@
         </w:rPr>
         <w:t xml:space="preserve">{%p if </w:t>
       </w:r>
+      <w:proofErr w:type="spellStart"/>
       <w:r>
         <w:rPr>
           <w:rFonts w:ascii="Roboto" w:hAnsi="Roboto"/>
@@ -314,6 +351,7 @@
         </w:rPr>
         <w:t>challenge_bullets</w:t>
       </w:r>
+      <w:proofErr w:type="spellEnd"/>
       <w:r>
         <w:rPr>
           <w:rFonts w:ascii="Roboto" w:hAnsi="Roboto"/>
@@ -393,7 +431,21 @@
         <w:rPr>
           <w:rFonts w:ascii="Roboto" w:hAnsi="Roboto"/>
         </w:rPr>
-        <w:t>{{r challenge_bullets}}</w:t>
+        <w:t xml:space="preserve">{{r </w:t>
+      </w:r>
+      <w:proofErr w:type="spellStart"/>
+      <w:r>
+        <w:rPr>
+          <w:rFonts w:ascii="Roboto" w:hAnsi="Roboto"/>
+        </w:rPr>
+        <w:t>challenge_bullets</w:t>
+      </w:r>
+      <w:proofErr w:type="spellEnd"/>
+      <w:r>
+        <w:rPr>
+          <w:rFonts w:ascii="Roboto" w:hAnsi="Roboto"/>
+        </w:rPr>
+        <w:t>}}</w:t>
       </w:r>
     </w:p>
     <w:p>
@@ -437,6 +489,7 @@
         </w:rPr>
         <w:t xml:space="preserve">{%p if </w:t>
       </w:r>
+      <w:proofErr w:type="spellStart"/>
       <w:r>
         <w:rPr>
           <w:rFonts w:ascii="Roboto" w:hAnsi="Roboto"/>
@@ -457,6 +510,7 @@
         </w:rPr>
         <w:t>assistance_text</w:t>
       </w:r>
+      <w:proofErr w:type="spellEnd"/>
       <w:r>
         <w:rPr>
           <w:rFonts w:ascii="Roboto" w:hAnsi="Roboto"/>
@@ -495,6 +549,7 @@
           <w:rFonts w:ascii="Roboto" w:hAnsi="Roboto"/>
         </w:rPr>
       </w:pPr>
+      <w:proofErr w:type="gramStart"/>
       <w:r>
         <w:rPr>
           <w:rFonts w:ascii="Roboto" w:hAnsi="Roboto"/>
@@ -507,12 +562,21 @@
         </w:rPr>
         <w:t xml:space="preserve"> </w:t>
       </w:r>
-      <w:r>
-        <w:rPr>
-          <w:rFonts w:ascii="Roboto" w:hAnsi="Roboto"/>
-        </w:rPr>
-        <w:t>group_assistance_text</w:t>
-      </w:r>
+      <w:proofErr w:type="spellStart"/>
+      <w:r>
+        <w:rPr>
+          <w:rFonts w:ascii="Roboto" w:hAnsi="Roboto"/>
+        </w:rPr>
+        <w:t>group</w:t>
+      </w:r>
+      <w:proofErr w:type="gramEnd"/>
+      <w:r>
+        <w:rPr>
+          <w:rFonts w:ascii="Roboto" w:hAnsi="Roboto"/>
+        </w:rPr>
+        <w:t>_assistance_text</w:t>
+      </w:r>
+      <w:proofErr w:type="spellEnd"/>
       <w:r>
         <w:rPr>
           <w:rFonts w:ascii="Roboto" w:hAnsi="Roboto"/>
@@ -545,69 +609,6 @@
           <w:szCs w:val="32"/>
         </w:rPr>
         <w:t>{%p endif %}</w:t>
-      </w:r>
-    </w:p>
-    <w:p>
-      <w:pPr>
-        <w:rPr>
-          <w:rFonts w:ascii="Roboto" w:hAnsi="Roboto"/>
-          <w:b/>
-          <w:bCs/>
-          <w:sz w:val="32"/>
-          <w:szCs w:val="32"/>
-        </w:rPr>
-      </w:pPr>
-      <w:r>
-        <w:rPr>
-          <w:rFonts w:ascii="Roboto" w:hAnsi="Roboto"/>
-          <w:b/>
-          <w:bCs/>
-          <w:sz w:val="32"/>
-          <w:szCs w:val="32"/>
-        </w:rPr>
-        <w:t>{%p if foo %}</w:t>
-      </w:r>
-    </w:p>
-    <w:p>
-      <w:pPr>
-        <w:rPr>
-          <w:rFonts w:ascii="Roboto" w:hAnsi="Roboto"/>
-          <w:b/>
-          <w:bCs/>
-          <w:sz w:val="32"/>
-          <w:szCs w:val="32"/>
-        </w:rPr>
-      </w:pPr>
-      <w:r>
-        <w:rPr>
-          <w:rFonts w:ascii="Roboto" w:hAnsi="Roboto"/>
-          <w:b/>
-          <w:bCs/>
-          <w:sz w:val="32"/>
-          <w:szCs w:val="32"/>
-        </w:rPr>
-        <w:t>Bar</w:t>
-      </w:r>
-    </w:p>
-    <w:p>
-      <w:pPr>
-        <w:rPr>
-          <w:rFonts w:ascii="Roboto" w:hAnsi="Roboto"/>
-          <w:b/>
-          <w:bCs/>
-          <w:sz w:val="32"/>
-          <w:szCs w:val="32"/>
-        </w:rPr>
-      </w:pPr>
-      <w:r>
-        <w:rPr>
-          <w:rFonts w:ascii="Roboto" w:hAnsi="Roboto"/>
-          <w:b/>
-          <w:bCs/>
-          <w:sz w:val="32"/>
-          <w:szCs w:val="32"/>
-        </w:rPr>
-        <w:t>{% endif %}</w:t>
       </w:r>
     </w:p>
     <w:sectPr>

</xml_diff>

<commit_message>
Hide headers of sections that are empty (#62)
* Add conditional rendering of paragraph headers

Based on the presence of (or lack thereof) of paragraph text.

* Create utility function that checks if a RichText object is empty

* Create wrapper function to process RichText returns

* Implement RichText processing wrapper function

* Remove section in document added in debugging process
</commit_message>
<xml_diff>
--- a/src/resources/templates/APG_Summary_Template.docx
+++ b/src/resources/templates/APG_Summary_Template.docx
@@ -194,34 +194,173 @@
           <w:sz w:val="32"/>
           <w:szCs w:val="32"/>
         </w:rPr>
-        <w:t>What’s blocking the goal?</w:t>
+        <w:t xml:space="preserve">{%p if </w:t>
+      </w:r>
+      <w:proofErr w:type="spellStart"/>
+      <w:r>
+        <w:rPr>
+          <w:rFonts w:ascii="Roboto" w:hAnsi="Roboto"/>
+          <w:b/>
+          <w:bCs/>
+          <w:sz w:val="32"/>
+          <w:szCs w:val="32"/>
+        </w:rPr>
+        <w:t>blockers_text</w:t>
+      </w:r>
+      <w:proofErr w:type="spellEnd"/>
+      <w:r>
+        <w:rPr>
+          <w:rFonts w:ascii="Roboto" w:hAnsi="Roboto"/>
+          <w:b/>
+          <w:bCs/>
+          <w:sz w:val="32"/>
+          <w:szCs w:val="32"/>
+        </w:rPr>
+        <w:t xml:space="preserve"> %}</w:t>
       </w:r>
     </w:p>
     <w:p>
       <w:pPr>
         <w:rPr>
           <w:rFonts w:ascii="Roboto" w:hAnsi="Roboto"/>
-        </w:rPr>
-      </w:pPr>
+          <w:b/>
+          <w:bCs/>
+          <w:sz w:val="32"/>
+          <w:szCs w:val="32"/>
+        </w:rPr>
+      </w:pPr>
+      <w:proofErr w:type="gramStart"/>
+      <w:r>
+        <w:rPr>
+          <w:rFonts w:ascii="Roboto" w:hAnsi="Roboto"/>
+          <w:b/>
+          <w:bCs/>
+          <w:sz w:val="32"/>
+          <w:szCs w:val="32"/>
+        </w:rPr>
+        <w:t>What’s</w:t>
+      </w:r>
+      <w:proofErr w:type="gramEnd"/>
+      <w:r>
+        <w:rPr>
+          <w:rFonts w:ascii="Roboto" w:hAnsi="Roboto"/>
+          <w:b/>
+          <w:bCs/>
+          <w:sz w:val="32"/>
+          <w:szCs w:val="32"/>
+        </w:rPr>
+        <w:t xml:space="preserve"> blocking the goal?</w:t>
+      </w:r>
+    </w:p>
+    <w:p>
+      <w:pPr>
+        <w:rPr>
+          <w:rFonts w:ascii="Roboto" w:hAnsi="Roboto"/>
+        </w:rPr>
+      </w:pPr>
+      <w:proofErr w:type="gramStart"/>
       <w:r>
         <w:rPr>
           <w:rFonts w:ascii="Roboto" w:hAnsi="Roboto"/>
         </w:rPr>
         <w:t>{{</w:t>
       </w:r>
+      <w:r>
+        <w:rPr>
+          <w:rFonts w:ascii="Roboto" w:hAnsi="Roboto"/>
+        </w:rPr>
+        <w:t xml:space="preserve"> </w:t>
+      </w:r>
       <w:proofErr w:type="spellStart"/>
       <w:r>
         <w:rPr>
           <w:rFonts w:ascii="Roboto" w:hAnsi="Roboto"/>
         </w:rPr>
-        <w:t>blockers_text</w:t>
+        <w:t>blockers</w:t>
+      </w:r>
+      <w:proofErr w:type="gramEnd"/>
+      <w:r>
+        <w:rPr>
+          <w:rFonts w:ascii="Roboto" w:hAnsi="Roboto"/>
+        </w:rPr>
+        <w:t>_text</w:t>
       </w:r>
       <w:proofErr w:type="spellEnd"/>
       <w:r>
         <w:rPr>
           <w:rFonts w:ascii="Roboto" w:hAnsi="Roboto"/>
         </w:rPr>
+        <w:t xml:space="preserve"> </w:t>
+      </w:r>
+      <w:r>
+        <w:rPr>
+          <w:rFonts w:ascii="Roboto" w:hAnsi="Roboto"/>
+        </w:rPr>
         <w:t>}}</w:t>
+      </w:r>
+    </w:p>
+    <w:p>
+      <w:pPr>
+        <w:rPr>
+          <w:rFonts w:ascii="Roboto" w:hAnsi="Roboto"/>
+          <w:b/>
+          <w:bCs/>
+          <w:sz w:val="32"/>
+          <w:szCs w:val="32"/>
+        </w:rPr>
+      </w:pPr>
+      <w:r>
+        <w:rPr>
+          <w:rFonts w:ascii="Roboto" w:hAnsi="Roboto"/>
+          <w:b/>
+          <w:bCs/>
+          <w:sz w:val="32"/>
+          <w:szCs w:val="32"/>
+        </w:rPr>
+        <w:t>{%p endif %}</w:t>
+      </w:r>
+    </w:p>
+    <w:p>
+      <w:pPr>
+        <w:rPr>
+          <w:rFonts w:ascii="Roboto" w:hAnsi="Roboto"/>
+          <w:b/>
+          <w:bCs/>
+          <w:sz w:val="32"/>
+          <w:szCs w:val="32"/>
+        </w:rPr>
+      </w:pPr>
+      <w:r>
+        <w:rPr>
+          <w:rFonts w:ascii="Roboto" w:hAnsi="Roboto"/>
+          <w:b/>
+          <w:bCs/>
+          <w:sz w:val="32"/>
+          <w:szCs w:val="32"/>
+        </w:rPr>
+        <w:t xml:space="preserve">{%p if </w:t>
+      </w:r>
+      <w:proofErr w:type="spellStart"/>
+      <w:r>
+        <w:rPr>
+          <w:rFonts w:ascii="Roboto" w:hAnsi="Roboto"/>
+          <w:b/>
+          <w:bCs/>
+          <w:sz w:val="32"/>
+          <w:szCs w:val="32"/>
+        </w:rPr>
+        <w:t>challenge_bullets</w:t>
+      </w:r>
+      <w:proofErr w:type="spellEnd"/>
+      <w:r>
+        <w:rPr>
+          <w:rFonts w:ascii="Roboto" w:hAnsi="Roboto"/>
+          <w:b/>
+          <w:bCs/>
+          <w:sz w:val="32"/>
+          <w:szCs w:val="32"/>
+        </w:rPr>
+        <w:t xml:space="preserve"> %}</w:t>
       </w:r>
     </w:p>
     <w:p>
@@ -327,34 +466,149 @@
           <w:sz w:val="32"/>
           <w:szCs w:val="32"/>
         </w:rPr>
-        <w:t>What groups can help this goal succeed?</w:t>
+        <w:t>{%p endif %}</w:t>
       </w:r>
     </w:p>
     <w:p>
       <w:pPr>
         <w:rPr>
           <w:rFonts w:ascii="Roboto" w:hAnsi="Roboto"/>
-        </w:rPr>
-      </w:pPr>
+          <w:b/>
+          <w:bCs/>
+          <w:sz w:val="32"/>
+          <w:szCs w:val="32"/>
+        </w:rPr>
+      </w:pPr>
+      <w:r>
+        <w:rPr>
+          <w:rFonts w:ascii="Roboto" w:hAnsi="Roboto"/>
+          <w:b/>
+          <w:bCs/>
+          <w:sz w:val="32"/>
+          <w:szCs w:val="32"/>
+        </w:rPr>
+        <w:t xml:space="preserve">{%p if </w:t>
+      </w:r>
+      <w:proofErr w:type="spellStart"/>
+      <w:r>
+        <w:rPr>
+          <w:rFonts w:ascii="Roboto" w:hAnsi="Roboto"/>
+          <w:b/>
+          <w:bCs/>
+          <w:sz w:val="32"/>
+          <w:szCs w:val="32"/>
+        </w:rPr>
+        <w:t>group_</w:t>
+      </w:r>
+      <w:r>
+        <w:rPr>
+          <w:rFonts w:ascii="Roboto" w:hAnsi="Roboto"/>
+          <w:b/>
+          <w:bCs/>
+          <w:sz w:val="32"/>
+          <w:szCs w:val="32"/>
+        </w:rPr>
+        <w:t>assistance_text</w:t>
+      </w:r>
+      <w:proofErr w:type="spellEnd"/>
+      <w:r>
+        <w:rPr>
+          <w:rFonts w:ascii="Roboto" w:hAnsi="Roboto"/>
+          <w:b/>
+          <w:bCs/>
+          <w:sz w:val="32"/>
+          <w:szCs w:val="32"/>
+        </w:rPr>
+        <w:t xml:space="preserve"> %}</w:t>
+      </w:r>
+    </w:p>
+    <w:p>
+      <w:pPr>
+        <w:rPr>
+          <w:rFonts w:ascii="Roboto" w:hAnsi="Roboto"/>
+          <w:b/>
+          <w:bCs/>
+          <w:sz w:val="32"/>
+          <w:szCs w:val="32"/>
+        </w:rPr>
+      </w:pPr>
+      <w:r>
+        <w:rPr>
+          <w:rFonts w:ascii="Roboto" w:hAnsi="Roboto"/>
+          <w:b/>
+          <w:bCs/>
+          <w:sz w:val="32"/>
+          <w:szCs w:val="32"/>
+        </w:rPr>
+        <w:t>What groups can help this goal succeed?</w:t>
+      </w:r>
+    </w:p>
+    <w:p>
+      <w:pPr>
+        <w:rPr>
+          <w:rFonts w:ascii="Roboto" w:hAnsi="Roboto"/>
+        </w:rPr>
+      </w:pPr>
+      <w:proofErr w:type="gramStart"/>
       <w:r>
         <w:rPr>
           <w:rFonts w:ascii="Roboto" w:hAnsi="Roboto"/>
         </w:rPr>
         <w:t>{{</w:t>
       </w:r>
+      <w:r>
+        <w:rPr>
+          <w:rFonts w:ascii="Roboto" w:hAnsi="Roboto"/>
+        </w:rPr>
+        <w:t xml:space="preserve"> </w:t>
+      </w:r>
       <w:proofErr w:type="spellStart"/>
       <w:r>
         <w:rPr>
           <w:rFonts w:ascii="Roboto" w:hAnsi="Roboto"/>
         </w:rPr>
-        <w:t>group_assistance_text</w:t>
+        <w:t>group</w:t>
+      </w:r>
+      <w:proofErr w:type="gramEnd"/>
+      <w:r>
+        <w:rPr>
+          <w:rFonts w:ascii="Roboto" w:hAnsi="Roboto"/>
+        </w:rPr>
+        <w:t>_assistance_text</w:t>
       </w:r>
       <w:proofErr w:type="spellEnd"/>
       <w:r>
         <w:rPr>
           <w:rFonts w:ascii="Roboto" w:hAnsi="Roboto"/>
         </w:rPr>
+        <w:t xml:space="preserve"> </w:t>
+      </w:r>
+      <w:r>
+        <w:rPr>
+          <w:rFonts w:ascii="Roboto" w:hAnsi="Roboto"/>
+        </w:rPr>
         <w:t>}}</w:t>
+      </w:r>
+    </w:p>
+    <w:p>
+      <w:pPr>
+        <w:rPr>
+          <w:rFonts w:ascii="Roboto" w:hAnsi="Roboto"/>
+          <w:b/>
+          <w:bCs/>
+          <w:sz w:val="32"/>
+          <w:szCs w:val="32"/>
+        </w:rPr>
+      </w:pPr>
+      <w:r>
+        <w:rPr>
+          <w:rFonts w:ascii="Roboto" w:hAnsi="Roboto"/>
+          <w:b/>
+          <w:bCs/>
+          <w:sz w:val="32"/>
+          <w:szCs w:val="32"/>
+        </w:rPr>
+        <w:t>{%p endif %}</w:t>
       </w:r>
     </w:p>
     <w:sectPr>
@@ -1002,6 +1256,7 @@
   <w:style w:type="paragraph" w:default="1" w:styleId="Normal">
     <w:name w:val="Normal"/>
     <w:qFormat/>
+    <w:rsid w:val="004A4ED7"/>
   </w:style>
   <w:style w:type="character" w:default="1" w:styleId="DefaultParagraphFont">
     <w:name w:val="Default Paragraph Font"/>

</xml_diff>

<commit_message>
Update APG summary template to include section on success story
</commit_message>
<xml_diff>
--- a/src/resources/templates/APG_Summary_Template.docx
+++ b/src/resources/templates/APG_Summary_Template.docx
@@ -205,6 +205,126 @@
           <w:sz w:val="32"/>
           <w:szCs w:val="32"/>
         </w:rPr>
+        <w:t>success_story</w:t>
+      </w:r>
+      <w:proofErr w:type="spellEnd"/>
+      <w:r>
+        <w:rPr>
+          <w:rFonts w:ascii="Roboto" w:hAnsi="Roboto"/>
+          <w:b/>
+          <w:bCs/>
+          <w:sz w:val="32"/>
+          <w:szCs w:val="32"/>
+        </w:rPr>
+        <w:t xml:space="preserve"> %}</w:t>
+      </w:r>
+    </w:p>
+    <w:p>
+      <w:pPr>
+        <w:rPr>
+          <w:rFonts w:ascii="Roboto" w:hAnsi="Roboto"/>
+          <w:b/>
+          <w:bCs/>
+          <w:sz w:val="32"/>
+          <w:szCs w:val="32"/>
+        </w:rPr>
+      </w:pPr>
+      <w:r>
+        <w:rPr>
+          <w:rFonts w:ascii="Roboto" w:hAnsi="Roboto"/>
+          <w:b/>
+          <w:bCs/>
+          <w:sz w:val="32"/>
+          <w:szCs w:val="32"/>
+        </w:rPr>
+        <w:t>Success story from this quarter</w:t>
+      </w:r>
+    </w:p>
+    <w:p>
+      <w:pPr>
+        <w:rPr>
+          <w:rFonts w:ascii="Roboto" w:hAnsi="Roboto"/>
+        </w:rPr>
+      </w:pPr>
+      <w:proofErr w:type="gramStart"/>
+      <w:r>
+        <w:rPr>
+          <w:rFonts w:ascii="Roboto" w:hAnsi="Roboto"/>
+        </w:rPr>
+        <w:t xml:space="preserve">{{ </w:t>
+      </w:r>
+      <w:proofErr w:type="spellStart"/>
+      <w:r>
+        <w:rPr>
+          <w:rFonts w:ascii="Roboto" w:hAnsi="Roboto"/>
+        </w:rPr>
+        <w:t>success</w:t>
+      </w:r>
+      <w:proofErr w:type="gramEnd"/>
+      <w:r>
+        <w:rPr>
+          <w:rFonts w:ascii="Roboto" w:hAnsi="Roboto"/>
+        </w:rPr>
+        <w:t>_story</w:t>
+      </w:r>
+      <w:proofErr w:type="spellEnd"/>
+      <w:r>
+        <w:rPr>
+          <w:rFonts w:ascii="Roboto" w:hAnsi="Roboto"/>
+        </w:rPr>
+        <w:t xml:space="preserve"> }}</w:t>
+      </w:r>
+    </w:p>
+    <w:p>
+      <w:pPr>
+        <w:rPr>
+          <w:rFonts w:ascii="Roboto" w:hAnsi="Roboto"/>
+          <w:b/>
+          <w:bCs/>
+          <w:sz w:val="32"/>
+          <w:szCs w:val="32"/>
+        </w:rPr>
+      </w:pPr>
+      <w:r>
+        <w:rPr>
+          <w:rFonts w:ascii="Roboto" w:hAnsi="Roboto"/>
+          <w:b/>
+          <w:bCs/>
+          <w:sz w:val="32"/>
+          <w:szCs w:val="32"/>
+        </w:rPr>
+        <w:t>{%p endif %}</w:t>
+      </w:r>
+    </w:p>
+    <w:p>
+      <w:pPr>
+        <w:rPr>
+          <w:rFonts w:ascii="Roboto" w:hAnsi="Roboto"/>
+          <w:b/>
+          <w:bCs/>
+          <w:sz w:val="32"/>
+          <w:szCs w:val="32"/>
+        </w:rPr>
+      </w:pPr>
+      <w:r>
+        <w:rPr>
+          <w:rFonts w:ascii="Roboto" w:hAnsi="Roboto"/>
+          <w:b/>
+          <w:bCs/>
+          <w:sz w:val="32"/>
+          <w:szCs w:val="32"/>
+        </w:rPr>
+        <w:t xml:space="preserve">{%p if </w:t>
+      </w:r>
+      <w:proofErr w:type="spellStart"/>
+      <w:r>
+        <w:rPr>
+          <w:rFonts w:ascii="Roboto" w:hAnsi="Roboto"/>
+          <w:b/>
+          <w:bCs/>
+          <w:sz w:val="32"/>
+          <w:szCs w:val="32"/>
+        </w:rPr>
         <w:t>blockers_text</w:t>
       </w:r>
       <w:proofErr w:type="spellEnd"/>
@@ -229,27 +349,15 @@
           <w:szCs w:val="32"/>
         </w:rPr>
       </w:pPr>
-      <w:proofErr w:type="gramStart"/>
-      <w:r>
-        <w:rPr>
-          <w:rFonts w:ascii="Roboto" w:hAnsi="Roboto"/>
-          <w:b/>
-          <w:bCs/>
-          <w:sz w:val="32"/>
-          <w:szCs w:val="32"/>
-        </w:rPr>
-        <w:t>What’s</w:t>
-      </w:r>
-      <w:proofErr w:type="gramEnd"/>
-      <w:r>
-        <w:rPr>
-          <w:rFonts w:ascii="Roboto" w:hAnsi="Roboto"/>
-          <w:b/>
-          <w:bCs/>
-          <w:sz w:val="32"/>
-          <w:szCs w:val="32"/>
-        </w:rPr>
-        <w:t xml:space="preserve"> blocking the goal?</w:t>
+      <w:r>
+        <w:rPr>
+          <w:rFonts w:ascii="Roboto" w:hAnsi="Roboto"/>
+          <w:b/>
+          <w:bCs/>
+          <w:sz w:val="32"/>
+          <w:szCs w:val="32"/>
+        </w:rPr>
+        <w:t>What’s blocking the goal?</w:t>
       </w:r>
     </w:p>
     <w:p>

</xml_diff>

<commit_message>
Introduce success stories (#71)
* Update APG summary template to include section on success story

* Implement dynamically filling success story
</commit_message>
<xml_diff>
--- a/src/resources/templates/APG_Summary_Template.docx
+++ b/src/resources/templates/APG_Summary_Template.docx
@@ -205,6 +205,126 @@
           <w:sz w:val="32"/>
           <w:szCs w:val="32"/>
         </w:rPr>
+        <w:t>success_story</w:t>
+      </w:r>
+      <w:proofErr w:type="spellEnd"/>
+      <w:r>
+        <w:rPr>
+          <w:rFonts w:ascii="Roboto" w:hAnsi="Roboto"/>
+          <w:b/>
+          <w:bCs/>
+          <w:sz w:val="32"/>
+          <w:szCs w:val="32"/>
+        </w:rPr>
+        <w:t xml:space="preserve"> %}</w:t>
+      </w:r>
+    </w:p>
+    <w:p>
+      <w:pPr>
+        <w:rPr>
+          <w:rFonts w:ascii="Roboto" w:hAnsi="Roboto"/>
+          <w:b/>
+          <w:bCs/>
+          <w:sz w:val="32"/>
+          <w:szCs w:val="32"/>
+        </w:rPr>
+      </w:pPr>
+      <w:r>
+        <w:rPr>
+          <w:rFonts w:ascii="Roboto" w:hAnsi="Roboto"/>
+          <w:b/>
+          <w:bCs/>
+          <w:sz w:val="32"/>
+          <w:szCs w:val="32"/>
+        </w:rPr>
+        <w:t>Success story from this quarter</w:t>
+      </w:r>
+    </w:p>
+    <w:p>
+      <w:pPr>
+        <w:rPr>
+          <w:rFonts w:ascii="Roboto" w:hAnsi="Roboto"/>
+        </w:rPr>
+      </w:pPr>
+      <w:proofErr w:type="gramStart"/>
+      <w:r>
+        <w:rPr>
+          <w:rFonts w:ascii="Roboto" w:hAnsi="Roboto"/>
+        </w:rPr>
+        <w:t xml:space="preserve">{{ </w:t>
+      </w:r>
+      <w:proofErr w:type="spellStart"/>
+      <w:r>
+        <w:rPr>
+          <w:rFonts w:ascii="Roboto" w:hAnsi="Roboto"/>
+        </w:rPr>
+        <w:t>success</w:t>
+      </w:r>
+      <w:proofErr w:type="gramEnd"/>
+      <w:r>
+        <w:rPr>
+          <w:rFonts w:ascii="Roboto" w:hAnsi="Roboto"/>
+        </w:rPr>
+        <w:t>_story</w:t>
+      </w:r>
+      <w:proofErr w:type="spellEnd"/>
+      <w:r>
+        <w:rPr>
+          <w:rFonts w:ascii="Roboto" w:hAnsi="Roboto"/>
+        </w:rPr>
+        <w:t xml:space="preserve"> }}</w:t>
+      </w:r>
+    </w:p>
+    <w:p>
+      <w:pPr>
+        <w:rPr>
+          <w:rFonts w:ascii="Roboto" w:hAnsi="Roboto"/>
+          <w:b/>
+          <w:bCs/>
+          <w:sz w:val="32"/>
+          <w:szCs w:val="32"/>
+        </w:rPr>
+      </w:pPr>
+      <w:r>
+        <w:rPr>
+          <w:rFonts w:ascii="Roboto" w:hAnsi="Roboto"/>
+          <w:b/>
+          <w:bCs/>
+          <w:sz w:val="32"/>
+          <w:szCs w:val="32"/>
+        </w:rPr>
+        <w:t>{%p endif %}</w:t>
+      </w:r>
+    </w:p>
+    <w:p>
+      <w:pPr>
+        <w:rPr>
+          <w:rFonts w:ascii="Roboto" w:hAnsi="Roboto"/>
+          <w:b/>
+          <w:bCs/>
+          <w:sz w:val="32"/>
+          <w:szCs w:val="32"/>
+        </w:rPr>
+      </w:pPr>
+      <w:r>
+        <w:rPr>
+          <w:rFonts w:ascii="Roboto" w:hAnsi="Roboto"/>
+          <w:b/>
+          <w:bCs/>
+          <w:sz w:val="32"/>
+          <w:szCs w:val="32"/>
+        </w:rPr>
+        <w:t xml:space="preserve">{%p if </w:t>
+      </w:r>
+      <w:proofErr w:type="spellStart"/>
+      <w:r>
+        <w:rPr>
+          <w:rFonts w:ascii="Roboto" w:hAnsi="Roboto"/>
+          <w:b/>
+          <w:bCs/>
+          <w:sz w:val="32"/>
+          <w:szCs w:val="32"/>
+        </w:rPr>
         <w:t>blockers_text</w:t>
       </w:r>
       <w:proofErr w:type="spellEnd"/>
@@ -229,27 +349,15 @@
           <w:szCs w:val="32"/>
         </w:rPr>
       </w:pPr>
-      <w:proofErr w:type="gramStart"/>
-      <w:r>
-        <w:rPr>
-          <w:rFonts w:ascii="Roboto" w:hAnsi="Roboto"/>
-          <w:b/>
-          <w:bCs/>
-          <w:sz w:val="32"/>
-          <w:szCs w:val="32"/>
-        </w:rPr>
-        <w:t>What’s</w:t>
-      </w:r>
-      <w:proofErr w:type="gramEnd"/>
-      <w:r>
-        <w:rPr>
-          <w:rFonts w:ascii="Roboto" w:hAnsi="Roboto"/>
-          <w:b/>
-          <w:bCs/>
-          <w:sz w:val="32"/>
-          <w:szCs w:val="32"/>
-        </w:rPr>
-        <w:t xml:space="preserve"> blocking the goal?</w:t>
+      <w:r>
+        <w:rPr>
+          <w:rFonts w:ascii="Roboto" w:hAnsi="Roboto"/>
+          <w:b/>
+          <w:bCs/>
+          <w:sz w:val="32"/>
+          <w:szCs w:val="32"/>
+        </w:rPr>
+        <w:t>What’s blocking the goal?</w:t>
       </w:r>
     </w:p>
     <w:p>

</xml_diff>

<commit_message>
Alter formatting of group assistance RichText
Curly bracket placeholder was missing RichText ({{r <var> }}) indicator in template document.
</commit_message>
<xml_diff>
--- a/src/resources/templates/APG_Summary_Template.docx
+++ b/src/resources/templates/APG_Summary_Template.docx
@@ -657,45 +657,57 @@
           <w:rFonts w:ascii="Roboto" w:hAnsi="Roboto"/>
         </w:rPr>
       </w:pPr>
+      <w:r>
+        <w:rPr>
+          <w:rFonts w:ascii="Roboto" w:hAnsi="Roboto"/>
+        </w:rPr>
+        <w:t>{{</w:t>
+      </w:r>
+      <w:r>
+        <w:rPr>
+          <w:rFonts w:ascii="Roboto" w:hAnsi="Roboto"/>
+        </w:rPr>
+        <w:t>r</w:t>
+      </w:r>
+      <w:r>
+        <w:rPr>
+          <w:rFonts w:ascii="Roboto" w:hAnsi="Roboto"/>
+        </w:rPr>
+        <w:t xml:space="preserve"> </w:t>
+      </w:r>
+      <w:proofErr w:type="spellStart"/>
+      <w:r>
+        <w:rPr>
+          <w:rFonts w:ascii="Roboto" w:hAnsi="Roboto"/>
+        </w:rPr>
+        <w:t>group_assistance_</w:t>
+      </w:r>
       <w:proofErr w:type="gramStart"/>
       <w:r>
         <w:rPr>
           <w:rFonts w:ascii="Roboto" w:hAnsi="Roboto"/>
         </w:rPr>
-        <w:t>{{</w:t>
-      </w:r>
+        <w:t>text</w:t>
+      </w:r>
+      <w:proofErr w:type="spellEnd"/>
       <w:r>
         <w:rPr>
           <w:rFonts w:ascii="Roboto" w:hAnsi="Roboto"/>
         </w:rPr>
         <w:t xml:space="preserve"> </w:t>
       </w:r>
-      <w:proofErr w:type="spellStart"/>
-      <w:r>
-        <w:rPr>
-          <w:rFonts w:ascii="Roboto" w:hAnsi="Roboto"/>
-        </w:rPr>
-        <w:t>group</w:t>
+      <w:r>
+        <w:rPr>
+          <w:rFonts w:ascii="Roboto" w:hAnsi="Roboto"/>
+        </w:rPr>
+        <w:t>}</w:t>
       </w:r>
       <w:proofErr w:type="gramEnd"/>
       <w:r>
         <w:rPr>
           <w:rFonts w:ascii="Roboto" w:hAnsi="Roboto"/>
         </w:rPr>
-        <w:t>_assistance_text</w:t>
-      </w:r>
-      <w:proofErr w:type="spellEnd"/>
-      <w:r>
-        <w:rPr>
-          <w:rFonts w:ascii="Roboto" w:hAnsi="Roboto"/>
-        </w:rPr>
-        <w:t xml:space="preserve"> </w:t>
-      </w:r>
-      <w:r>
-        <w:rPr>
-          <w:rFonts w:ascii="Roboto" w:hAnsi="Roboto"/>
-        </w:rPr>
-        <w:t>}}</w:t>
+        <w:t>}</w:t>
       </w:r>
     </w:p>
     <w:p>

</xml_diff>